<commit_message>
Regras de Negocios adicionadas no documento de Requisitos
</commit_message>
<xml_diff>
--- a/Documento de Especificação de Requisitos - Pycman.docx
+++ b/Documento de Especificação de Requisitos - Pycman.docx
@@ -102,27 +102,7 @@
           <w:iCs w:val="0"/>
           <w:lang w:val="pt-BR"/>
         </w:rPr>
-        <w:t xml:space="preserve">Benedito Rodrigo de Sousa Cunha, </w:t>
-      </w:r>
-      <w:proofErr w:type="spellStart"/>
-      <w:r>
-        <w:rPr>
-          <w:rStyle w:val="SemanticAnnotation-ref-hf002"/>
-          <w:i w:val="0"/>
-          <w:iCs w:val="0"/>
-          <w:lang w:val="pt-BR"/>
-        </w:rPr>
-        <w:t>Denilson</w:t>
-      </w:r>
-      <w:proofErr w:type="spellEnd"/>
-      <w:r>
-        <w:rPr>
-          <w:rStyle w:val="SemanticAnnotation-ref-hf002"/>
-          <w:i w:val="0"/>
-          <w:iCs w:val="0"/>
-          <w:lang w:val="pt-BR"/>
-        </w:rPr>
-        <w:t xml:space="preserve"> da Silva Sousa, Jonatas Travessa Souza de Barros</w:t>
+        <w:t>Benedito Rodrigo de Sousa Cunha, Denilson da Silva Sousa, Jonatas Travessa Souza de Barros</w:t>
       </w:r>
       <w:r>
         <w:rPr>
@@ -168,29 +148,7 @@
           <w:iCs w:val="0"/>
           <w:lang w:val="pt-BR"/>
         </w:rPr>
-        <w:t xml:space="preserve">(Equipe </w:t>
-      </w:r>
-      <w:proofErr w:type="spellStart"/>
-      <w:r>
-        <w:rPr>
-          <w:rStyle w:val="SemanticAnnotation-ref-hf002"/>
-          <w:b/>
-          <w:i w:val="0"/>
-          <w:iCs w:val="0"/>
-          <w:lang w:val="pt-BR"/>
-        </w:rPr>
-        <w:t>Pycman</w:t>
-      </w:r>
-      <w:proofErr w:type="spellEnd"/>
-      <w:r>
-        <w:rPr>
-          <w:rStyle w:val="SemanticAnnotation-ref-hf002"/>
-          <w:b/>
-          <w:i w:val="0"/>
-          <w:iCs w:val="0"/>
-          <w:lang w:val="pt-BR"/>
-        </w:rPr>
-        <w:t>)</w:t>
+        <w:t>(Equipe Pycman)</w:t>
       </w:r>
       <w:r>
         <w:rPr>
@@ -394,18 +352,8 @@
                 <w:iCs/>
                 <w:lang w:val="pt-BR"/>
               </w:rPr>
-              <w:t xml:space="preserve">Benedito Rodrigo de Sousa Cunha, Jonatas Travessa Souza de </w:t>
-            </w:r>
-            <w:proofErr w:type="gramStart"/>
-            <w:r>
-              <w:rPr>
-                <w:rStyle w:val="SemanticAnnotation-ref-hf002"/>
-                <w:iCs/>
-                <w:lang w:val="pt-BR"/>
-              </w:rPr>
-              <w:t>Barros</w:t>
-            </w:r>
-            <w:proofErr w:type="gramEnd"/>
+              <w:t>Benedito Rodrigo de Sousa Cunha, Jonatas Travessa Souza de Barros</w:t>
+            </w:r>
           </w:p>
         </w:tc>
         <w:tc>
@@ -553,15 +501,7 @@
         <w:t>corente,</w:t>
       </w:r>
       <w:r>
-        <w:t xml:space="preserve"> poupança, ou </w:t>
-      </w:r>
-      <w:proofErr w:type="spellStart"/>
-      <w:r>
-        <w:t>corrente-poupança</w:t>
-      </w:r>
-      <w:proofErr w:type="spellEnd"/>
-      <w:r>
-        <w:t>), porém, muitas operações são semelhantes independentemente do tipo de conta. Logo, há uma necessidade de gerenciar o que é distinto e aproveitar o que é semelhante.</w:t>
+        <w:t xml:space="preserve"> poupança, ou corrente-poupança), porém, muitas operações são semelhantes independentemente do tipo de conta. Logo, há uma necessidade de gerenciar o que é distinto e aproveitar o que é semelhante.</w:t>
       </w:r>
     </w:p>
     <w:p>
@@ -817,25 +757,7 @@
                 <w:sz w:val="20"/>
                 <w:szCs w:val="20"/>
               </w:rPr>
-              <w:t>Depende</w:t>
-            </w:r>
-            <w:proofErr w:type="gramStart"/>
-            <w:r>
-              <w:rPr>
-                <w:b/>
-                <w:sz w:val="20"/>
-                <w:szCs w:val="20"/>
-              </w:rPr>
-              <w:t xml:space="preserve">  </w:t>
-            </w:r>
-            <w:proofErr w:type="gramEnd"/>
-            <w:r>
-              <w:rPr>
-                <w:b/>
-                <w:sz w:val="20"/>
-                <w:szCs w:val="20"/>
-              </w:rPr>
-              <w:t>de</w:t>
+              <w:t>Depende  de</w:t>
             </w:r>
           </w:p>
         </w:tc>
@@ -1828,25 +1750,7 @@
                 <w:sz w:val="20"/>
                 <w:szCs w:val="20"/>
               </w:rPr>
-              <w:t>Depende</w:t>
-            </w:r>
-            <w:proofErr w:type="gramStart"/>
-            <w:r>
-              <w:rPr>
-                <w:b/>
-                <w:sz w:val="20"/>
-                <w:szCs w:val="20"/>
-              </w:rPr>
-              <w:t xml:space="preserve">  </w:t>
-            </w:r>
-            <w:proofErr w:type="gramEnd"/>
-            <w:r>
-              <w:rPr>
-                <w:b/>
-                <w:sz w:val="20"/>
-                <w:szCs w:val="20"/>
-              </w:rPr>
-              <w:t>de</w:t>
+              <w:t>Depende  de</w:t>
             </w:r>
           </w:p>
         </w:tc>
@@ -1915,30 +1819,14 @@
                 <w:sz w:val="20"/>
                 <w:szCs w:val="20"/>
               </w:rPr>
-              <w:t xml:space="preserve">r: poupança, corrente, </w:t>
-            </w:r>
-            <w:proofErr w:type="spellStart"/>
-            <w:r>
-              <w:rPr>
-                <w:sz w:val="20"/>
-                <w:szCs w:val="20"/>
-              </w:rPr>
-              <w:t>corrente-</w:t>
-            </w:r>
-            <w:r>
-              <w:rPr>
-                <w:sz w:val="20"/>
-                <w:szCs w:val="20"/>
-              </w:rPr>
-              <w:t>poupança</w:t>
-            </w:r>
-            <w:proofErr w:type="spellEnd"/>
-            <w:r>
-              <w:rPr>
-                <w:sz w:val="20"/>
-                <w:szCs w:val="20"/>
-              </w:rPr>
-              <w:t>.</w:t>
+              <w:t>r: poupança, corrente, corrente-</w:t>
+            </w:r>
+            <w:r>
+              <w:rPr>
+                <w:sz w:val="20"/>
+                <w:szCs w:val="20"/>
+              </w:rPr>
+              <w:t>poupança.</w:t>
             </w:r>
           </w:p>
         </w:tc>
@@ -2026,46 +1914,21 @@
                 <w:sz w:val="20"/>
                 <w:szCs w:val="20"/>
               </w:rPr>
-              <w:t xml:space="preserve">O sistema deve cobrar uma taxa de </w:t>
-            </w:r>
-            <w:proofErr w:type="gramStart"/>
-            <w:r>
-              <w:rPr>
-                <w:sz w:val="20"/>
-                <w:szCs w:val="20"/>
-              </w:rPr>
-              <w:t xml:space="preserve">R$5,00 por cada operação realizada pelo cliente na </w:t>
-            </w:r>
-            <w:r>
-              <w:rPr>
-                <w:sz w:val="20"/>
-                <w:szCs w:val="20"/>
-              </w:rPr>
-              <w:t xml:space="preserve">conta corrente e </w:t>
-            </w:r>
-            <w:proofErr w:type="spellStart"/>
-            <w:r>
-              <w:rPr>
-                <w:sz w:val="20"/>
-                <w:szCs w:val="20"/>
-              </w:rPr>
-              <w:t>corrente-</w:t>
-            </w:r>
-            <w:r>
-              <w:rPr>
-                <w:sz w:val="20"/>
-                <w:szCs w:val="20"/>
-              </w:rPr>
-              <w:t>poupança</w:t>
-            </w:r>
-            <w:proofErr w:type="spellEnd"/>
-            <w:proofErr w:type="gramEnd"/>
-            <w:r>
-              <w:rPr>
-                <w:sz w:val="20"/>
-                <w:szCs w:val="20"/>
-              </w:rPr>
-              <w:t>.</w:t>
+              <w:t xml:space="preserve">O sistema deve cobrar uma taxa de R$5,00 por cada operação realizada pelo cliente na </w:t>
+            </w:r>
+            <w:r>
+              <w:rPr>
+                <w:sz w:val="20"/>
+                <w:szCs w:val="20"/>
+              </w:rPr>
+              <w:t>conta corrente e corrente-</w:t>
+            </w:r>
+            <w:r>
+              <w:rPr>
+                <w:sz w:val="20"/>
+                <w:szCs w:val="20"/>
+              </w:rPr>
+              <w:t>poupança.</w:t>
             </w:r>
           </w:p>
         </w:tc>
@@ -2371,25 +2234,7 @@
                 <w:sz w:val="20"/>
                 <w:szCs w:val="20"/>
               </w:rPr>
-              <w:t>Depende</w:t>
-            </w:r>
-            <w:proofErr w:type="gramStart"/>
-            <w:r>
-              <w:rPr>
-                <w:b/>
-                <w:sz w:val="20"/>
-                <w:szCs w:val="20"/>
-              </w:rPr>
-              <w:t xml:space="preserve">  </w:t>
-            </w:r>
-            <w:proofErr w:type="gramEnd"/>
-            <w:r>
-              <w:rPr>
-                <w:b/>
-                <w:sz w:val="20"/>
-                <w:szCs w:val="20"/>
-              </w:rPr>
-              <w:t>de</w:t>
+              <w:t>Depende  de</w:t>
             </w:r>
           </w:p>
         </w:tc>
@@ -3305,15 +3150,677 @@
         <w:jc w:val="both"/>
       </w:pPr>
     </w:p>
+    <w:p>
+      <w:pPr>
+        <w:jc w:val="both"/>
+      </w:pPr>
+    </w:p>
+    <w:p>
+      <w:pPr>
+        <w:jc w:val="both"/>
+      </w:pPr>
+    </w:p>
+    <w:p>
+      <w:pPr>
+        <w:jc w:val="both"/>
+      </w:pPr>
+    </w:p>
+    <w:p>
+      <w:pPr>
+        <w:jc w:val="both"/>
+      </w:pPr>
+    </w:p>
+    <w:p>
+      <w:pPr>
+        <w:jc w:val="both"/>
+      </w:pPr>
+    </w:p>
+    <w:p>
+      <w:pPr>
+        <w:jc w:val="both"/>
+      </w:pPr>
+    </w:p>
+    <w:p>
+      <w:pPr>
+        <w:jc w:val="both"/>
+        <w:sectPr>
+          <w:footerReference w:type="even" r:id="rId7"/>
+          <w:footerReference w:type="default" r:id="rId8"/>
+          <w:footerReference w:type="first" r:id="rId9"/>
+          <w:footnotePr>
+            <w:pos w:val="beneathText"/>
+          </w:footnotePr>
+          <w:pgSz w:w="15840" w:h="12240" w:orient="landscape"/>
+          <w:pgMar w:top="1701" w:right="1418" w:bottom="1990" w:left="1418" w:header="720" w:footer="1701" w:gutter="0"/>
+          <w:cols w:space="720"/>
+          <w:docGrid w:linePitch="360"/>
+        </w:sectPr>
+      </w:pPr>
+    </w:p>
+    <w:p>
+      <w:pPr>
+        <w:spacing w:line="360" w:lineRule="auto"/>
+        <w:jc w:val="center"/>
+        <w:rPr>
+          <w:b/>
+        </w:rPr>
+      </w:pPr>
+      <w:r>
+        <w:rPr>
+          <w:b/>
+        </w:rPr>
+        <w:lastRenderedPageBreak/>
+        <w:t>REGRAS DE NEGÓCIOS DO SISTEMA BANCÁRIO</w:t>
+      </w:r>
+    </w:p>
+    <w:p>
+      <w:pPr>
+        <w:spacing w:line="276" w:lineRule="auto"/>
+        <w:rPr>
+          <w:rStyle w:val="SemanticAnnotation-ref-hf001"/>
+        </w:rPr>
+      </w:pPr>
+      <w:r>
+        <w:rPr>
+          <w:b/>
+        </w:rPr>
+        <w:t>Projeto</w:t>
+      </w:r>
+      <w:r>
+        <w:t xml:space="preserve">: </w:t>
+      </w:r>
+      <w:r>
+        <w:rPr>
+          <w:rStyle w:val="SemanticAnnotation-ref-hf001"/>
+        </w:rPr>
+        <w:t>Sistema de Gerenciamento Bancário</w:t>
+      </w:r>
+    </w:p>
+    <w:p>
+      <w:pPr>
+        <w:spacing w:line="276" w:lineRule="auto"/>
+      </w:pPr>
+      <w:r>
+        <w:rPr>
+          <w:rStyle w:val="Fontepargpadro1"/>
+          <w:b/>
+        </w:rPr>
+        <w:t>Responsáveis</w:t>
+      </w:r>
+      <w:r>
+        <w:rPr>
+          <w:rStyle w:val="SemanticAnnotation-ref-hf001"/>
+        </w:rPr>
+        <w:t xml:space="preserve">: </w:t>
+      </w:r>
+      <w:r>
+        <w:t>Benedito Rodrigo de Sousa Cunha, Denilson da Silva Sousa, Jonatas Travessa Souza de Barros, Vinicius Loiola Cavalheiro, Renan de Oliveira Carvalho.</w:t>
+      </w:r>
+    </w:p>
+    <w:p>
+      <w:pPr>
+        <w:spacing w:line="360" w:lineRule="auto"/>
+        <w:rPr>
+          <w:i/>
+          <w:iCs/>
+        </w:rPr>
+      </w:pPr>
+      <w:r>
+        <w:rPr>
+          <w:b/>
+        </w:rPr>
+        <w:t>(Equipe Pycman)</w:t>
+      </w:r>
+      <w:r>
+        <w:t>.</w:t>
+      </w:r>
+    </w:p>
+    <w:tbl>
+      <w:tblPr>
+        <w:tblW w:w="0" w:type="auto"/>
+        <w:jc w:val="center"/>
+        <w:tblInd w:w="55" w:type="dxa"/>
+        <w:tblLayout w:type="fixed"/>
+        <w:tblCellMar>
+          <w:top w:w="55" w:type="dxa"/>
+          <w:left w:w="55" w:type="dxa"/>
+          <w:bottom w:w="55" w:type="dxa"/>
+          <w:right w:w="55" w:type="dxa"/>
+        </w:tblCellMar>
+        <w:tblLook w:val="0000"/>
+      </w:tblPr>
+      <w:tblGrid>
+        <w:gridCol w:w="2209"/>
+        <w:gridCol w:w="2209"/>
+        <w:gridCol w:w="2210"/>
+        <w:gridCol w:w="2210"/>
+      </w:tblGrid>
+      <w:tr>
+        <w:trPr>
+          <w:jc w:val="center"/>
+        </w:trPr>
+        <w:tc>
+          <w:tcPr>
+            <w:tcW w:w="2209" w:type="dxa"/>
+            <w:tcBorders>
+              <w:top w:val="single" w:sz="1" w:space="0" w:color="000000"/>
+              <w:left w:val="single" w:sz="1" w:space="0" w:color="000000"/>
+              <w:bottom w:val="single" w:sz="1" w:space="0" w:color="000000"/>
+            </w:tcBorders>
+          </w:tcPr>
+          <w:p>
+            <w:pPr>
+              <w:pStyle w:val="Contedodatabela"/>
+              <w:spacing w:line="360" w:lineRule="auto"/>
+              <w:jc w:val="center"/>
+              <w:rPr>
+                <w:b/>
+                <w:bCs/>
+              </w:rPr>
+            </w:pPr>
+            <w:r>
+              <w:rPr>
+                <w:b/>
+                <w:bCs/>
+              </w:rPr>
+              <w:t>Versão</w:t>
+            </w:r>
+          </w:p>
+        </w:tc>
+        <w:tc>
+          <w:tcPr>
+            <w:tcW w:w="2209" w:type="dxa"/>
+            <w:tcBorders>
+              <w:top w:val="single" w:sz="1" w:space="0" w:color="000000"/>
+              <w:left w:val="single" w:sz="1" w:space="0" w:color="000000"/>
+              <w:bottom w:val="single" w:sz="1" w:space="0" w:color="000000"/>
+            </w:tcBorders>
+          </w:tcPr>
+          <w:p>
+            <w:pPr>
+              <w:pStyle w:val="Contedodatabela"/>
+              <w:spacing w:line="360" w:lineRule="auto"/>
+              <w:jc w:val="center"/>
+              <w:rPr>
+                <w:b/>
+                <w:bCs/>
+              </w:rPr>
+            </w:pPr>
+            <w:r>
+              <w:rPr>
+                <w:b/>
+                <w:bCs/>
+              </w:rPr>
+              <w:t>Responsável</w:t>
+            </w:r>
+          </w:p>
+        </w:tc>
+        <w:tc>
+          <w:tcPr>
+            <w:tcW w:w="2210" w:type="dxa"/>
+            <w:tcBorders>
+              <w:top w:val="single" w:sz="1" w:space="0" w:color="000000"/>
+              <w:left w:val="single" w:sz="1" w:space="0" w:color="000000"/>
+              <w:bottom w:val="single" w:sz="1" w:space="0" w:color="000000"/>
+            </w:tcBorders>
+          </w:tcPr>
+          <w:p>
+            <w:pPr>
+              <w:pStyle w:val="Contedodatabela"/>
+              <w:spacing w:line="360" w:lineRule="auto"/>
+              <w:jc w:val="center"/>
+              <w:rPr>
+                <w:b/>
+                <w:bCs/>
+              </w:rPr>
+            </w:pPr>
+            <w:r>
+              <w:rPr>
+                <w:b/>
+                <w:bCs/>
+              </w:rPr>
+              <w:t>Data</w:t>
+            </w:r>
+          </w:p>
+        </w:tc>
+        <w:tc>
+          <w:tcPr>
+            <w:tcW w:w="2210" w:type="dxa"/>
+            <w:tcBorders>
+              <w:top w:val="single" w:sz="1" w:space="0" w:color="000000"/>
+              <w:left w:val="single" w:sz="1" w:space="0" w:color="000000"/>
+              <w:bottom w:val="single" w:sz="1" w:space="0" w:color="000000"/>
+              <w:right w:val="single" w:sz="1" w:space="0" w:color="000000"/>
+            </w:tcBorders>
+          </w:tcPr>
+          <w:p>
+            <w:pPr>
+              <w:pStyle w:val="Contedodatabela"/>
+              <w:spacing w:line="360" w:lineRule="auto"/>
+              <w:jc w:val="center"/>
+              <w:rPr>
+                <w:b/>
+                <w:bCs/>
+              </w:rPr>
+            </w:pPr>
+            <w:r>
+              <w:rPr>
+                <w:b/>
+                <w:bCs/>
+              </w:rPr>
+              <w:t>Alterações</w:t>
+            </w:r>
+          </w:p>
+        </w:tc>
+      </w:tr>
+      <w:tr>
+        <w:trPr>
+          <w:jc w:val="center"/>
+        </w:trPr>
+        <w:tc>
+          <w:tcPr>
+            <w:tcW w:w="2209" w:type="dxa"/>
+            <w:tcBorders>
+              <w:left w:val="single" w:sz="1" w:space="0" w:color="000000"/>
+              <w:bottom w:val="single" w:sz="1" w:space="0" w:color="000000"/>
+            </w:tcBorders>
+          </w:tcPr>
+          <w:p>
+            <w:pPr>
+              <w:pStyle w:val="Contedodatabela"/>
+              <w:spacing w:line="360" w:lineRule="auto"/>
+              <w:jc w:val="center"/>
+            </w:pPr>
+            <w:r>
+              <w:t>1.0</w:t>
+            </w:r>
+          </w:p>
+        </w:tc>
+        <w:tc>
+          <w:tcPr>
+            <w:tcW w:w="2209" w:type="dxa"/>
+            <w:tcBorders>
+              <w:left w:val="single" w:sz="1" w:space="0" w:color="000000"/>
+              <w:bottom w:val="single" w:sz="1" w:space="0" w:color="000000"/>
+            </w:tcBorders>
+          </w:tcPr>
+          <w:p>
+            <w:pPr>
+              <w:pStyle w:val="Contedodatabela"/>
+              <w:spacing w:line="360" w:lineRule="auto"/>
+              <w:jc w:val="center"/>
+            </w:pPr>
+            <w:r>
+              <w:rPr>
+                <w:iCs/>
+              </w:rPr>
+              <w:t>Benedito Rodrigo de Sousa Cunha</w:t>
+            </w:r>
+          </w:p>
+        </w:tc>
+        <w:tc>
+          <w:tcPr>
+            <w:tcW w:w="2210" w:type="dxa"/>
+            <w:tcBorders>
+              <w:left w:val="single" w:sz="1" w:space="0" w:color="000000"/>
+              <w:bottom w:val="single" w:sz="1" w:space="0" w:color="000000"/>
+            </w:tcBorders>
+          </w:tcPr>
+          <w:p>
+            <w:pPr>
+              <w:pStyle w:val="Contedodatabela"/>
+              <w:spacing w:line="360" w:lineRule="auto"/>
+              <w:jc w:val="center"/>
+            </w:pPr>
+            <w:r>
+              <w:t>30/08/2018</w:t>
+            </w:r>
+          </w:p>
+        </w:tc>
+        <w:tc>
+          <w:tcPr>
+            <w:tcW w:w="2210" w:type="dxa"/>
+            <w:tcBorders>
+              <w:left w:val="single" w:sz="1" w:space="0" w:color="000000"/>
+              <w:bottom w:val="single" w:sz="1" w:space="0" w:color="000000"/>
+              <w:right w:val="single" w:sz="1" w:space="0" w:color="000000"/>
+            </w:tcBorders>
+          </w:tcPr>
+          <w:p>
+            <w:pPr>
+              <w:pStyle w:val="Contedodatabela"/>
+              <w:spacing w:line="360" w:lineRule="auto"/>
+              <w:jc w:val="center"/>
+            </w:pPr>
+            <w:r>
+              <w:t>-</w:t>
+            </w:r>
+          </w:p>
+        </w:tc>
+      </w:tr>
+    </w:tbl>
+    <w:p>
+      <w:pPr>
+        <w:rPr>
+          <w:b/>
+        </w:rPr>
+      </w:pPr>
+    </w:p>
+    <w:p>
+      <w:pPr>
+        <w:spacing w:line="360" w:lineRule="auto"/>
+      </w:pPr>
+      <w:r>
+        <w:rPr>
+          <w:b/>
+        </w:rPr>
+        <w:t>1. INTRODUÇÃO</w:t>
+      </w:r>
+    </w:p>
+    <w:p>
+      <w:pPr>
+        <w:spacing w:line="360" w:lineRule="auto"/>
+      </w:pPr>
+      <w:r>
+        <w:t>Este documento contem as regras de negócios que devem ser implementadas no sistema de gerenciamento bancário. Vale ressaltar que estas não são requisitos de sistema, elas são na verdade regras especificas do Banco para o qual o sistema está sendo desenvolvido.</w:t>
+      </w:r>
+    </w:p>
+    <w:p>
+      <w:pPr>
+        <w:spacing w:line="360" w:lineRule="auto"/>
+      </w:pPr>
+      <w:r>
+        <w:t>Estas regras de negócios estão voltadas para as questões de juros e taxas de cada tipo de conta que o Banco e o Sistema de Gerenciamento Bancário permitem registrar. Isso abrange taxas de rendimento mensal (conta poupança), tarifas mensais(conta corrente), tarifas por transação(conta corrente), etc.</w:t>
+      </w:r>
+    </w:p>
+    <w:p>
+      <w:pPr>
+        <w:spacing w:line="360" w:lineRule="auto"/>
+      </w:pPr>
+      <w:r>
+        <w:rPr>
+          <w:b/>
+        </w:rPr>
+        <w:t>2. REGRAS DE NEGÓCIOS POR TIPO DE CONTA</w:t>
+      </w:r>
+    </w:p>
+    <w:p>
+      <w:pPr>
+        <w:spacing w:line="360" w:lineRule="auto"/>
+      </w:pPr>
+      <w:r>
+        <w:t>As regras de negócios variam de um tipo de conta por os demais, ou seja, para cada tipo de conta existem as regras especificas. Por exemplo, enquanto em contas poupanças é feito o calculo do rendimento mensal, na conta corrente é realizada uma cobrança de tarifa mensal e cobrança em cima do total de transações (caso estas existam e excedam o bônus de transação).</w:t>
+      </w:r>
+    </w:p>
+    <w:p>
+      <w:pPr>
+        <w:spacing w:line="360" w:lineRule="auto"/>
+        <w:rPr>
+          <w:b/>
+        </w:rPr>
+      </w:pPr>
+      <w:r>
+        <w:rPr>
+          <w:b/>
+        </w:rPr>
+        <w:t xml:space="preserve">2.1 </w:t>
+      </w:r>
+      <w:r>
+        <w:rPr>
+          <w:b/>
+        </w:rPr>
+        <w:t>CONTA POUPANÇA</w:t>
+      </w:r>
+    </w:p>
+    <w:p>
+      <w:pPr>
+        <w:spacing w:line="360" w:lineRule="auto"/>
+      </w:pPr>
+      <w:r>
+        <w:t>- Rendimento na conta poupança deve ser de 0,5% em cima do atual valor existente na poupança.</w:t>
+      </w:r>
+    </w:p>
+    <w:p>
+      <w:pPr>
+        <w:spacing w:line="360" w:lineRule="auto"/>
+      </w:pPr>
+      <w:r>
+        <w:t>- Esse rendimento deve ser calculado toda vez que for chamado o método calcularRendimento();</w:t>
+      </w:r>
+    </w:p>
+    <w:p>
+      <w:pPr>
+        <w:spacing w:line="360" w:lineRule="auto"/>
+      </w:pPr>
+      <w:r>
+        <w:t>- Não serão cobradas taxas de transações realizadas na conta poupança.</w:t>
+      </w:r>
+    </w:p>
+    <w:p>
+      <w:pPr>
+        <w:spacing w:line="360" w:lineRule="auto"/>
+      </w:pPr>
+      <w:r>
+        <w:t>- Não será permitida a retirada de um valor acima de 3000,00 R$ por saque realizado;</w:t>
+      </w:r>
+    </w:p>
+    <w:p>
+      <w:pPr>
+        <w:spacing w:line="360" w:lineRule="auto"/>
+      </w:pPr>
+      <w:r>
+        <w:t>- Também não serão permitidos saques que excedam o saldo disponível na conta em que se irá realizar o saque;</w:t>
+      </w:r>
+    </w:p>
+    <w:p>
+      <w:pPr>
+        <w:spacing w:line="360" w:lineRule="auto"/>
+      </w:pPr>
+      <w:r>
+        <w:t>- Não serão cobradas tarifas mensais sobre as contas poupanças do Sistema Bancário;</w:t>
+      </w:r>
+    </w:p>
+    <w:p>
+      <w:pPr>
+        <w:spacing w:line="360" w:lineRule="auto"/>
+      </w:pPr>
+      <w:r>
+        <w:rPr>
+          <w:b/>
+        </w:rPr>
+        <w:lastRenderedPageBreak/>
+        <w:t xml:space="preserve">2.2 </w:t>
+      </w:r>
+      <w:r>
+        <w:rPr>
+          <w:b/>
+        </w:rPr>
+        <w:t>CONTA CORRENTE</w:t>
+      </w:r>
+    </w:p>
+    <w:p>
+      <w:pPr>
+        <w:spacing w:line="360" w:lineRule="auto"/>
+      </w:pPr>
+      <w:r>
+        <w:t>- Não será permitida a retirada de um valor acima de 3000,00 R$ por saque realizado;</w:t>
+      </w:r>
+    </w:p>
+    <w:p>
+      <w:pPr>
+        <w:spacing w:line="360" w:lineRule="auto"/>
+      </w:pPr>
+      <w:r>
+        <w:t>- Também não serão permitidos saques que excedam o saldo disponível na conta em que se irá realizar o saque;</w:t>
+      </w:r>
+    </w:p>
+    <w:p>
+      <w:pPr>
+        <w:spacing w:line="360" w:lineRule="auto"/>
+      </w:pPr>
+      <w:r>
+        <w:t>- A tarifa para as contas correntes serão cobradas mensalmente, e o valor destas tarifas deve ser igual a:</w:t>
+      </w:r>
+    </w:p>
+    <w:p>
+      <w:pPr>
+        <w:pStyle w:val="PargrafodaLista"/>
+        <w:numPr>
+          <w:ilvl w:val="0"/>
+          <w:numId w:val="2"/>
+        </w:numPr>
+        <w:spacing w:line="360" w:lineRule="auto"/>
+        <w:rPr>
+          <w:rFonts w:ascii="Times New Roman" w:hAnsi="Times New Roman" w:cs="Times New Roman"/>
+          <w:sz w:val="24"/>
+          <w:szCs w:val="24"/>
+        </w:rPr>
+      </w:pPr>
+      <w:r>
+        <w:rPr>
+          <w:rFonts w:ascii="Times New Roman" w:hAnsi="Times New Roman" w:cs="Times New Roman"/>
+          <w:sz w:val="24"/>
+          <w:szCs w:val="24"/>
+        </w:rPr>
+        <w:t>15,00 R$ paca contas com saldo &lt;= 3000,00 R$</w:t>
+      </w:r>
+    </w:p>
+    <w:p>
+      <w:pPr>
+        <w:pStyle w:val="PargrafodaLista"/>
+        <w:numPr>
+          <w:ilvl w:val="0"/>
+          <w:numId w:val="2"/>
+        </w:numPr>
+        <w:spacing w:line="360" w:lineRule="auto"/>
+        <w:rPr>
+          <w:rFonts w:ascii="Times New Roman" w:hAnsi="Times New Roman" w:cs="Times New Roman"/>
+          <w:sz w:val="24"/>
+          <w:szCs w:val="24"/>
+        </w:rPr>
+      </w:pPr>
+      <w:r>
+        <w:rPr>
+          <w:rFonts w:ascii="Times New Roman" w:hAnsi="Times New Roman" w:cs="Times New Roman"/>
+          <w:sz w:val="24"/>
+          <w:szCs w:val="24"/>
+        </w:rPr>
+        <w:t>23,00 R$ para contas com saldo &gt; 3000,00 R$</w:t>
+      </w:r>
+    </w:p>
+    <w:p>
+      <w:pPr>
+        <w:spacing w:line="360" w:lineRule="auto"/>
+      </w:pPr>
+      <w:r>
+        <w:t>- Deposito na conta corrente não deve ser contada como transação para os fins de cobrança de taxas;</w:t>
+      </w:r>
+    </w:p>
+    <w:p>
+      <w:pPr>
+        <w:spacing w:line="360" w:lineRule="auto"/>
+      </w:pPr>
+      <w:r>
+        <w:t>- Devem ser cobradas tarifas referentes as ações de transações realizadas em contas correntes. Essas tarifas serão cobradas mensalmente da seguinte forma:</w:t>
+      </w:r>
+    </w:p>
+    <w:p>
+      <w:pPr>
+        <w:pStyle w:val="PargrafodaLista"/>
+        <w:numPr>
+          <w:ilvl w:val="0"/>
+          <w:numId w:val="3"/>
+        </w:numPr>
+        <w:spacing w:line="360" w:lineRule="auto"/>
+        <w:rPr>
+          <w:rFonts w:ascii="Times New Roman" w:hAnsi="Times New Roman" w:cs="Times New Roman"/>
+          <w:sz w:val="24"/>
+          <w:szCs w:val="24"/>
+        </w:rPr>
+      </w:pPr>
+      <w:r>
+        <w:rPr>
+          <w:rFonts w:ascii="Times New Roman" w:hAnsi="Times New Roman" w:cs="Times New Roman"/>
+          <w:sz w:val="24"/>
+          <w:szCs w:val="24"/>
+        </w:rPr>
+        <w:t>o cliente terá 4 transações bônus, ou seja, que não serão cobradas taxas de transações;</w:t>
+      </w:r>
+    </w:p>
+    <w:p>
+      <w:pPr>
+        <w:pStyle w:val="PargrafodaLista"/>
+        <w:numPr>
+          <w:ilvl w:val="0"/>
+          <w:numId w:val="3"/>
+        </w:numPr>
+        <w:spacing w:line="360" w:lineRule="auto"/>
+        <w:rPr>
+          <w:rFonts w:ascii="Times New Roman" w:hAnsi="Times New Roman" w:cs="Times New Roman"/>
+          <w:sz w:val="24"/>
+          <w:szCs w:val="24"/>
+        </w:rPr>
+      </w:pPr>
+      <w:r>
+        <w:rPr>
+          <w:rFonts w:ascii="Times New Roman" w:hAnsi="Times New Roman" w:cs="Times New Roman"/>
+          <w:sz w:val="24"/>
+          <w:szCs w:val="24"/>
+        </w:rPr>
+        <w:t>a partir da 5ª transação mensal, deve ser cobrada uma taxa de 2,23R$ por cada transação realizada;</w:t>
+      </w:r>
+    </w:p>
+    <w:p>
+      <w:pPr>
+        <w:spacing w:line="360" w:lineRule="auto"/>
+      </w:pPr>
+      <w:r>
+        <w:t>- Caso a conta corrente possua saldo menor ou igual a 0,00 R$, a tarifa mensal deve ser cobrada no valor fico de 7,00 R$.</w:t>
+      </w:r>
+    </w:p>
+    <w:p>
+      <w:pPr>
+        <w:spacing w:line="360" w:lineRule="auto"/>
+      </w:pPr>
+    </w:p>
+    <w:p>
+      <w:pPr>
+        <w:spacing w:line="360" w:lineRule="auto"/>
+      </w:pPr>
+      <w:r>
+        <w:rPr>
+          <w:b/>
+        </w:rPr>
+        <w:t>3. CONCLUSÃO</w:t>
+      </w:r>
+    </w:p>
+    <w:p>
+      <w:pPr>
+        <w:spacing w:line="360" w:lineRule="auto"/>
+      </w:pPr>
+      <w:r>
+        <w:t>Embora as regras de negócios não sejam requisitos de sistema, estas devem ser de alguma forma “implementadas” no sistema para que atenda se o que foi pedido pela empresa (Banco) que solicitou a implementação do sistema. É o caso, por exemplo, do método calcularRendimento() das contas correntes que deve ser implementado para que seja possível calcular e adicionar ao saldo o rendimento mensal de determinado cliente.</w:t>
+      </w:r>
+    </w:p>
+    <w:p>
+      <w:pPr>
+        <w:spacing w:line="360" w:lineRule="auto"/>
+      </w:pPr>
+      <w:r>
+        <w:t>Vale ressaltar que, como são regras de negócios, estas variam de sistema para sistema, pois cada empresa possui suas próprias regras de negócios que podem ser diferentes das regras das demais empresas do mesmo ramo.</w:t>
+      </w:r>
+    </w:p>
+    <w:p>
+      <w:pPr>
+        <w:jc w:val="both"/>
+      </w:pPr>
+    </w:p>
     <w:sectPr>
-      <w:footerReference w:type="even" r:id="rId7"/>
-      <w:footerReference w:type="default" r:id="rId8"/>
-      <w:footerReference w:type="first" r:id="rId9"/>
       <w:footnotePr>
         <w:pos w:val="beneathText"/>
       </w:footnotePr>
-      <w:pgSz w:w="15840" w:h="12240" w:orient="landscape"/>
-      <w:pgMar w:top="1701" w:right="1418" w:bottom="1990" w:left="1418" w:header="720" w:footer="1701" w:gutter="0"/>
+      <w:pgSz w:w="12240" w:h="15840"/>
+      <w:pgMar w:top="1701" w:right="1134" w:bottom="1134" w:left="1701" w:header="720" w:footer="1701" w:gutter="0"/>
       <w:cols w:space="720"/>
       <w:docGrid w:linePitch="360"/>
     </w:sectPr>
@@ -3323,14 +3830,14 @@
 
 <file path=word/endnotes.xml><?xml version="1.0" encoding="utf-8"?>
 <w:endnotes xmlns:ve="http://schemas.openxmlformats.org/markup-compatibility/2006" xmlns:o="urn:schemas-microsoft-com:office:office" xmlns:r="http://schemas.openxmlformats.org/officeDocument/2006/relationships" xmlns:m="http://schemas.openxmlformats.org/officeDocument/2006/math" xmlns:v="urn:schemas-microsoft-com:vml" xmlns:wp="http://schemas.openxmlformats.org/drawingml/2006/wordprocessingDrawing" xmlns:w10="urn:schemas-microsoft-com:office:word" xmlns:w="http://schemas.openxmlformats.org/wordprocessingml/2006/main" xmlns:wne="http://schemas.microsoft.com/office/word/2006/wordml">
-  <w:endnote w:type="separator" w:id="-1">
+  <w:endnote w:type="separator" w:id="0">
     <w:p>
       <w:r>
         <w:separator/>
       </w:r>
     </w:p>
   </w:endnote>
-  <w:endnote w:type="continuationSeparator" w:id="0">
+  <w:endnote w:type="continuationSeparator" w:id="1">
     <w:p>
       <w:r>
         <w:continuationSeparator/>
@@ -3364,14 +3871,14 @@
 
 <file path=word/footnotes.xml><?xml version="1.0" encoding="utf-8"?>
 <w:footnotes xmlns:ve="http://schemas.openxmlformats.org/markup-compatibility/2006" xmlns:o="urn:schemas-microsoft-com:office:office" xmlns:r="http://schemas.openxmlformats.org/officeDocument/2006/relationships" xmlns:m="http://schemas.openxmlformats.org/officeDocument/2006/math" xmlns:v="urn:schemas-microsoft-com:vml" xmlns:wp="http://schemas.openxmlformats.org/drawingml/2006/wordprocessingDrawing" xmlns:w10="urn:schemas-microsoft-com:office:word" xmlns:w="http://schemas.openxmlformats.org/wordprocessingml/2006/main" xmlns:wne="http://schemas.microsoft.com/office/word/2006/wordml">
-  <w:footnote w:type="separator" w:id="-1">
+  <w:footnote w:type="separator" w:id="0">
     <w:p>
       <w:r>
         <w:separator/>
       </w:r>
     </w:p>
   </w:footnote>
-  <w:footnote w:type="continuationSeparator" w:id="0">
+  <w:footnote w:type="continuationSeparator" w:id="1">
     <w:p>
       <w:r>
         <w:continuationSeparator/>
@@ -3514,8 +4021,240 @@
       </w:pPr>
     </w:lvl>
   </w:abstractNum>
+  <w:abstractNum w:abstractNumId="1">
+    <w:nsid w:val="24005D7E"/>
+    <w:multiLevelType w:val="hybridMultilevel"/>
+    <w:tmpl w:val="01744060"/>
+    <w:lvl w:ilvl="0" w:tplc="04160001">
+      <w:start w:val="1"/>
+      <w:numFmt w:val="bullet"/>
+      <w:lvlText w:val=""/>
+      <w:lvlJc w:val="left"/>
+      <w:pPr>
+        <w:ind w:left="720" w:hanging="360"/>
+      </w:pPr>
+      <w:rPr>
+        <w:rFonts w:ascii="Symbol" w:hAnsi="Symbol" w:hint="default"/>
+      </w:rPr>
+    </w:lvl>
+    <w:lvl w:ilvl="1" w:tplc="04160003" w:tentative="1">
+      <w:start w:val="1"/>
+      <w:numFmt w:val="bullet"/>
+      <w:lvlText w:val="o"/>
+      <w:lvlJc w:val="left"/>
+      <w:pPr>
+        <w:ind w:left="1440" w:hanging="360"/>
+      </w:pPr>
+      <w:rPr>
+        <w:rFonts w:ascii="Courier New" w:hAnsi="Courier New" w:cs="Courier New" w:hint="default"/>
+      </w:rPr>
+    </w:lvl>
+    <w:lvl w:ilvl="2" w:tplc="04160005" w:tentative="1">
+      <w:start w:val="1"/>
+      <w:numFmt w:val="bullet"/>
+      <w:lvlText w:val=""/>
+      <w:lvlJc w:val="left"/>
+      <w:pPr>
+        <w:ind w:left="2160" w:hanging="360"/>
+      </w:pPr>
+      <w:rPr>
+        <w:rFonts w:ascii="Wingdings" w:hAnsi="Wingdings" w:hint="default"/>
+      </w:rPr>
+    </w:lvl>
+    <w:lvl w:ilvl="3" w:tplc="04160001" w:tentative="1">
+      <w:start w:val="1"/>
+      <w:numFmt w:val="bullet"/>
+      <w:lvlText w:val=""/>
+      <w:lvlJc w:val="left"/>
+      <w:pPr>
+        <w:ind w:left="2880" w:hanging="360"/>
+      </w:pPr>
+      <w:rPr>
+        <w:rFonts w:ascii="Symbol" w:hAnsi="Symbol" w:hint="default"/>
+      </w:rPr>
+    </w:lvl>
+    <w:lvl w:ilvl="4" w:tplc="04160003" w:tentative="1">
+      <w:start w:val="1"/>
+      <w:numFmt w:val="bullet"/>
+      <w:lvlText w:val="o"/>
+      <w:lvlJc w:val="left"/>
+      <w:pPr>
+        <w:ind w:left="3600" w:hanging="360"/>
+      </w:pPr>
+      <w:rPr>
+        <w:rFonts w:ascii="Courier New" w:hAnsi="Courier New" w:cs="Courier New" w:hint="default"/>
+      </w:rPr>
+    </w:lvl>
+    <w:lvl w:ilvl="5" w:tplc="04160005" w:tentative="1">
+      <w:start w:val="1"/>
+      <w:numFmt w:val="bullet"/>
+      <w:lvlText w:val=""/>
+      <w:lvlJc w:val="left"/>
+      <w:pPr>
+        <w:ind w:left="4320" w:hanging="360"/>
+      </w:pPr>
+      <w:rPr>
+        <w:rFonts w:ascii="Wingdings" w:hAnsi="Wingdings" w:hint="default"/>
+      </w:rPr>
+    </w:lvl>
+    <w:lvl w:ilvl="6" w:tplc="04160001" w:tentative="1">
+      <w:start w:val="1"/>
+      <w:numFmt w:val="bullet"/>
+      <w:lvlText w:val=""/>
+      <w:lvlJc w:val="left"/>
+      <w:pPr>
+        <w:ind w:left="5040" w:hanging="360"/>
+      </w:pPr>
+      <w:rPr>
+        <w:rFonts w:ascii="Symbol" w:hAnsi="Symbol" w:hint="default"/>
+      </w:rPr>
+    </w:lvl>
+    <w:lvl w:ilvl="7" w:tplc="04160003" w:tentative="1">
+      <w:start w:val="1"/>
+      <w:numFmt w:val="bullet"/>
+      <w:lvlText w:val="o"/>
+      <w:lvlJc w:val="left"/>
+      <w:pPr>
+        <w:ind w:left="5760" w:hanging="360"/>
+      </w:pPr>
+      <w:rPr>
+        <w:rFonts w:ascii="Courier New" w:hAnsi="Courier New" w:cs="Courier New" w:hint="default"/>
+      </w:rPr>
+    </w:lvl>
+    <w:lvl w:ilvl="8" w:tplc="04160005" w:tentative="1">
+      <w:start w:val="1"/>
+      <w:numFmt w:val="bullet"/>
+      <w:lvlText w:val=""/>
+      <w:lvlJc w:val="left"/>
+      <w:pPr>
+        <w:ind w:left="6480" w:hanging="360"/>
+      </w:pPr>
+      <w:rPr>
+        <w:rFonts w:ascii="Wingdings" w:hAnsi="Wingdings" w:hint="default"/>
+      </w:rPr>
+    </w:lvl>
+  </w:abstractNum>
+  <w:abstractNum w:abstractNumId="2">
+    <w:nsid w:val="379D3FBD"/>
+    <w:multiLevelType w:val="hybridMultilevel"/>
+    <w:tmpl w:val="F7C26C62"/>
+    <w:lvl w:ilvl="0" w:tplc="04160001">
+      <w:start w:val="1"/>
+      <w:numFmt w:val="bullet"/>
+      <w:lvlText w:val=""/>
+      <w:lvlJc w:val="left"/>
+      <w:pPr>
+        <w:ind w:left="720" w:hanging="360"/>
+      </w:pPr>
+      <w:rPr>
+        <w:rFonts w:ascii="Symbol" w:hAnsi="Symbol" w:hint="default"/>
+      </w:rPr>
+    </w:lvl>
+    <w:lvl w:ilvl="1" w:tplc="04160003" w:tentative="1">
+      <w:start w:val="1"/>
+      <w:numFmt w:val="bullet"/>
+      <w:lvlText w:val="o"/>
+      <w:lvlJc w:val="left"/>
+      <w:pPr>
+        <w:ind w:left="1440" w:hanging="360"/>
+      </w:pPr>
+      <w:rPr>
+        <w:rFonts w:ascii="Courier New" w:hAnsi="Courier New" w:cs="Courier New" w:hint="default"/>
+      </w:rPr>
+    </w:lvl>
+    <w:lvl w:ilvl="2" w:tplc="04160005" w:tentative="1">
+      <w:start w:val="1"/>
+      <w:numFmt w:val="bullet"/>
+      <w:lvlText w:val=""/>
+      <w:lvlJc w:val="left"/>
+      <w:pPr>
+        <w:ind w:left="2160" w:hanging="360"/>
+      </w:pPr>
+      <w:rPr>
+        <w:rFonts w:ascii="Wingdings" w:hAnsi="Wingdings" w:hint="default"/>
+      </w:rPr>
+    </w:lvl>
+    <w:lvl w:ilvl="3" w:tplc="04160001" w:tentative="1">
+      <w:start w:val="1"/>
+      <w:numFmt w:val="bullet"/>
+      <w:lvlText w:val=""/>
+      <w:lvlJc w:val="left"/>
+      <w:pPr>
+        <w:ind w:left="2880" w:hanging="360"/>
+      </w:pPr>
+      <w:rPr>
+        <w:rFonts w:ascii="Symbol" w:hAnsi="Symbol" w:hint="default"/>
+      </w:rPr>
+    </w:lvl>
+    <w:lvl w:ilvl="4" w:tplc="04160003" w:tentative="1">
+      <w:start w:val="1"/>
+      <w:numFmt w:val="bullet"/>
+      <w:lvlText w:val="o"/>
+      <w:lvlJc w:val="left"/>
+      <w:pPr>
+        <w:ind w:left="3600" w:hanging="360"/>
+      </w:pPr>
+      <w:rPr>
+        <w:rFonts w:ascii="Courier New" w:hAnsi="Courier New" w:cs="Courier New" w:hint="default"/>
+      </w:rPr>
+    </w:lvl>
+    <w:lvl w:ilvl="5" w:tplc="04160005" w:tentative="1">
+      <w:start w:val="1"/>
+      <w:numFmt w:val="bullet"/>
+      <w:lvlText w:val=""/>
+      <w:lvlJc w:val="left"/>
+      <w:pPr>
+        <w:ind w:left="4320" w:hanging="360"/>
+      </w:pPr>
+      <w:rPr>
+        <w:rFonts w:ascii="Wingdings" w:hAnsi="Wingdings" w:hint="default"/>
+      </w:rPr>
+    </w:lvl>
+    <w:lvl w:ilvl="6" w:tplc="04160001" w:tentative="1">
+      <w:start w:val="1"/>
+      <w:numFmt w:val="bullet"/>
+      <w:lvlText w:val=""/>
+      <w:lvlJc w:val="left"/>
+      <w:pPr>
+        <w:ind w:left="5040" w:hanging="360"/>
+      </w:pPr>
+      <w:rPr>
+        <w:rFonts w:ascii="Symbol" w:hAnsi="Symbol" w:hint="default"/>
+      </w:rPr>
+    </w:lvl>
+    <w:lvl w:ilvl="7" w:tplc="04160003" w:tentative="1">
+      <w:start w:val="1"/>
+      <w:numFmt w:val="bullet"/>
+      <w:lvlText w:val="o"/>
+      <w:lvlJc w:val="left"/>
+      <w:pPr>
+        <w:ind w:left="5760" w:hanging="360"/>
+      </w:pPr>
+      <w:rPr>
+        <w:rFonts w:ascii="Courier New" w:hAnsi="Courier New" w:cs="Courier New" w:hint="default"/>
+      </w:rPr>
+    </w:lvl>
+    <w:lvl w:ilvl="8" w:tplc="04160005" w:tentative="1">
+      <w:start w:val="1"/>
+      <w:numFmt w:val="bullet"/>
+      <w:lvlText w:val=""/>
+      <w:lvlJc w:val="left"/>
+      <w:pPr>
+        <w:ind w:left="6480" w:hanging="360"/>
+      </w:pPr>
+      <w:rPr>
+        <w:rFonts w:ascii="Wingdings" w:hAnsi="Wingdings" w:hint="default"/>
+      </w:rPr>
+    </w:lvl>
+  </w:abstractNum>
   <w:num w:numId="1">
     <w:abstractNumId w:val="0"/>
+  </w:num>
+  <w:num w:numId="2">
+    <w:abstractNumId w:val="2"/>
+  </w:num>
+  <w:num w:numId="3">
+    <w:abstractNumId w:val="1"/>
   </w:num>
 </w:numbering>
 </file>
@@ -4842,6 +5581,26 @@
         <w:numId w:val="0"/>
       </w:numPr>
     </w:pPr>
+  </w:style>
+  <w:style w:type="paragraph" w:styleId="PargrafodaLista">
+    <w:name w:val="List Paragraph"/>
+    <w:basedOn w:val="Normal"/>
+    <w:uiPriority w:val="34"/>
+    <w:qFormat/>
+    <w:rsid w:val="00953D8E"/>
+    <w:pPr>
+      <w:suppressAutoHyphens w:val="0"/>
+      <w:spacing w:after="100" w:afterAutospacing="1"/>
+      <w:ind w:left="720"/>
+      <w:contextualSpacing/>
+      <w:jc w:val="both"/>
+    </w:pPr>
+    <w:rPr>
+      <w:rFonts w:asciiTheme="minorHAnsi" w:eastAsiaTheme="minorHAnsi" w:hAnsiTheme="minorHAnsi" w:cstheme="minorBidi"/>
+      <w:sz w:val="22"/>
+      <w:szCs w:val="22"/>
+      <w:lang w:eastAsia="en-US"/>
+    </w:rPr>
   </w:style>
 </w:styles>
 </file>

</xml_diff>